<commit_message>
Trunk: update New Tracer doc, because key word "category" is changed into "categorical".
</commit_message>
<xml_diff>
--- a/doc/New Tracer.docx
+++ b/doc/New Tracer.docx
@@ -216,16 +216,7 @@
           <w:szCs w:val="24"/>
           <w:lang w:val="en-NZ"/>
         </w:rPr>
-        <w:t>Category</w:t>
-      </w:r>
-      <w:r>
-        <w:rPr>
-          <w:rFonts w:ascii="Times New Roman" w:hAnsi="Times New Roman" w:cs="Times New Roman"/>
-          <w:sz w:val="24"/>
-          <w:szCs w:val="24"/>
-          <w:lang w:val="en-NZ"/>
-        </w:rPr>
-        <w:t xml:space="preserve"> </w:t>
+        <w:t xml:space="preserve">Categorical </w:t>
       </w:r>
       <w:r>
         <w:rPr>
@@ -347,7 +338,7 @@
           <w:szCs w:val="24"/>
           <w:lang w:val="en-NZ"/>
         </w:rPr>
-        <w:t>category</w:t>
+        <w:t>categorical</w:t>
       </w:r>
       <w:r>
         <w:rPr>
@@ -413,6 +404,7 @@
         </w:rPr>
         <w:t xml:space="preserve"># </w:t>
       </w:r>
+      <w:proofErr w:type="gramStart"/>
       <w:r>
         <w:rPr>
           <w:rFonts w:ascii="Courier New" w:hAnsi="Courier New" w:cs="Courier New"/>
@@ -420,8 +412,9 @@
           <w:sz w:val="20"/>
           <w:szCs w:val="20"/>
         </w:rPr>
-        <w:t>category</w:t>
-      </w:r>
+        <w:t>categorical</w:t>
+      </w:r>
+      <w:proofErr w:type="gramEnd"/>
       <w:r>
         <w:rPr>
           <w:rFonts w:ascii="Courier New" w:hAnsi="Courier New" w:cs="Courier New"/>
@@ -475,6 +468,7 @@
         </w:rPr>
         <w:t xml:space="preserve"># </w:t>
       </w:r>
+      <w:proofErr w:type="gramStart"/>
       <w:r>
         <w:rPr>
           <w:rFonts w:ascii="Courier New" w:hAnsi="Courier New" w:cs="Courier New"/>
@@ -484,6 +478,7 @@
         </w:rPr>
         <w:t>integer</w:t>
       </w:r>
+      <w:proofErr w:type="gramEnd"/>
       <w:r>
         <w:rPr>
           <w:rFonts w:ascii="Courier New" w:hAnsi="Courier New" w:cs="Courier New"/>
@@ -529,6 +524,7 @@
           <w:szCs w:val="20"/>
         </w:rPr>
       </w:pPr>
+      <w:proofErr w:type="gramStart"/>
       <w:r>
         <w:rPr>
           <w:rFonts w:ascii="Courier New" w:hAnsi="Courier New" w:cs="Courier New"/>
@@ -537,6 +533,7 @@
         </w:rPr>
         <w:t>state</w:t>
       </w:r>
+      <w:proofErr w:type="gramEnd"/>
       <w:r>
         <w:rPr>
           <w:rFonts w:ascii="Courier New" w:hAnsi="Courier New" w:cs="Courier New"/>
@@ -1367,7 +1364,7 @@
           <w:szCs w:val="24"/>
           <w:lang w:val="en-NZ"/>
         </w:rPr>
-        <w:t>category</w:t>
+        <w:t>categorical</w:t>
       </w:r>
       <w:r>
         <w:rPr>
@@ -1601,7 +1598,7 @@
           <w:szCs w:val="24"/>
           <w:lang w:val="en-NZ"/>
         </w:rPr>
-        <w:t>category</w:t>
+        <w:t>categorical</w:t>
       </w:r>
       <w:r>
         <w:rPr>
@@ -2314,7 +2311,27 @@
           <w:szCs w:val="24"/>
           <w:lang w:val="en-NZ"/>
         </w:rPr>
-        <w:t>. Click “Filtered by:” button to get “Create A Filter” dialog, and then click “Remove Filter”</w:t>
+        <w:t xml:space="preserve">. Click “Filtered by:” button to get “Create </w:t>
+      </w:r>
+      <w:proofErr w:type="gramStart"/>
+      <w:r>
+        <w:rPr>
+          <w:rFonts w:ascii="Times New Roman" w:hAnsi="Times New Roman" w:cs="Times New Roman"/>
+          <w:sz w:val="24"/>
+          <w:szCs w:val="24"/>
+          <w:lang w:val="en-NZ"/>
+        </w:rPr>
+        <w:t>A</w:t>
+      </w:r>
+      <w:proofErr w:type="gramEnd"/>
+      <w:r>
+        <w:rPr>
+          <w:rFonts w:ascii="Times New Roman" w:hAnsi="Times New Roman" w:cs="Times New Roman"/>
+          <w:sz w:val="24"/>
+          <w:szCs w:val="24"/>
+          <w:lang w:val="en-NZ"/>
+        </w:rPr>
+        <w:t xml:space="preserve"> Filter” dialog, and then click “Remove Filter”</w:t>
       </w:r>
       <w:r>
         <w:rPr>

</xml_diff>